<commit_message>
Szünetmentes tápegység dokkumentum formázása
</commit_message>
<xml_diff>
--- a/szünetmentes tápegységek.docx
+++ b/szünetmentes tápegységek.docx
@@ -115,28 +115,15 @@
         </w:rPr>
         <w:t xml:space="preserve">ramkimaradás esetén bekapcsolva marad a </w:t>
       </w:r>
-      <w:proofErr w:type="spellStart"/>
-      <w:r>
-        <w:rPr>
-          <w:rFonts w:ascii="Verdana" w:eastAsia="Verdana" w:hAnsi="Verdana" w:cs="Verdana"/>
-          <w:color w:val="636363"/>
-          <w:sz w:val="19"/>
-          <w:szCs w:val="19"/>
-        </w:rPr>
-        <w:t>táp</w:t>
-      </w:r>
-      <w:proofErr w:type="gramStart"/>
-      <w:r>
-        <w:rPr>
-          <w:rFonts w:ascii="Verdana" w:eastAsia="Verdana" w:hAnsi="Verdana" w:cs="Verdana"/>
-          <w:color w:val="636363"/>
-          <w:sz w:val="19"/>
-          <w:szCs w:val="19"/>
-        </w:rPr>
-        <w:t>,áramot</w:t>
-      </w:r>
-      <w:proofErr w:type="spellEnd"/>
-      <w:proofErr w:type="gramEnd"/>
+      <w:r>
+        <w:rPr>
+          <w:rFonts w:ascii="Verdana" w:eastAsia="Verdana" w:hAnsi="Verdana" w:cs="Verdana"/>
+          <w:color w:val="636363"/>
+          <w:sz w:val="19"/>
+          <w:szCs w:val="19"/>
+        </w:rPr>
+        <w:t>táp, áramot</w:t>
+      </w:r>
       <w:r>
         <w:rPr>
           <w:rFonts w:ascii="Verdana" w:eastAsia="Verdana" w:hAnsi="Verdana" w:cs="Verdana"/>
@@ -170,17 +157,15 @@
         </w:rPr>
         <w:t xml:space="preserve">Használható </w:t>
       </w:r>
-      <w:proofErr w:type="spellStart"/>
-      <w:r>
-        <w:rPr>
-          <w:rFonts w:ascii="Verdana" w:eastAsia="Verdana" w:hAnsi="Verdana" w:cs="Verdana"/>
-          <w:color w:val="636363"/>
-          <w:sz w:val="19"/>
-          <w:szCs w:val="19"/>
-        </w:rPr>
-        <w:t>túlfeszűltség</w:t>
-      </w:r>
-      <w:proofErr w:type="spellEnd"/>
+      <w:r>
+        <w:rPr>
+          <w:rFonts w:ascii="Verdana" w:eastAsia="Verdana" w:hAnsi="Verdana" w:cs="Verdana"/>
+          <w:color w:val="636363"/>
+          <w:sz w:val="19"/>
+          <w:szCs w:val="19"/>
+        </w:rPr>
+        <w:t>túlfeszültség</w:t>
+      </w:r>
       <w:r>
         <w:rPr>
           <w:rFonts w:ascii="Verdana" w:eastAsia="Verdana" w:hAnsi="Verdana" w:cs="Verdana"/>
@@ -205,17 +190,15 @@
           <w:szCs w:val="19"/>
         </w:rPr>
       </w:pPr>
-      <w:proofErr w:type="spellStart"/>
-      <w:r>
-        <w:rPr>
-          <w:rFonts w:ascii="Verdana" w:eastAsia="Verdana" w:hAnsi="Verdana" w:cs="Verdana"/>
-          <w:color w:val="636363"/>
-          <w:sz w:val="19"/>
-          <w:szCs w:val="19"/>
-        </w:rPr>
-        <w:t>Hosszabítóként</w:t>
-      </w:r>
-      <w:proofErr w:type="spellEnd"/>
+      <w:r>
+        <w:rPr>
+          <w:rFonts w:ascii="Verdana" w:eastAsia="Verdana" w:hAnsi="Verdana" w:cs="Verdana"/>
+          <w:color w:val="636363"/>
+          <w:sz w:val="19"/>
+          <w:szCs w:val="19"/>
+        </w:rPr>
+        <w:t>Hosszabbítóként</w:t>
+      </w:r>
       <w:r>
         <w:rPr>
           <w:rFonts w:ascii="Verdana" w:eastAsia="Verdana" w:hAnsi="Verdana" w:cs="Verdana"/>
@@ -527,28 +510,15 @@
         </w:rPr>
         <w:t xml:space="preserve">Ha a hálózati áram </w:t>
       </w:r>
-      <w:proofErr w:type="spellStart"/>
-      <w:r>
-        <w:rPr>
-          <w:rFonts w:ascii="Verdana" w:eastAsia="Verdana" w:hAnsi="Verdana" w:cs="Verdana"/>
-          <w:color w:val="636363"/>
-          <w:sz w:val="19"/>
-          <w:szCs w:val="19"/>
-        </w:rPr>
-        <w:t>kimerül</w:t>
-      </w:r>
-      <w:proofErr w:type="gramStart"/>
-      <w:r>
-        <w:rPr>
-          <w:rFonts w:ascii="Verdana" w:eastAsia="Verdana" w:hAnsi="Verdana" w:cs="Verdana"/>
-          <w:color w:val="636363"/>
-          <w:sz w:val="19"/>
-          <w:szCs w:val="19"/>
-        </w:rPr>
-        <w:t>,átkapcsolódik</w:t>
-      </w:r>
-      <w:proofErr w:type="spellEnd"/>
-      <w:proofErr w:type="gramEnd"/>
+      <w:r>
+        <w:rPr>
+          <w:rFonts w:ascii="Verdana" w:eastAsia="Verdana" w:hAnsi="Verdana" w:cs="Verdana"/>
+          <w:color w:val="636363"/>
+          <w:sz w:val="19"/>
+          <w:szCs w:val="19"/>
+        </w:rPr>
+        <w:t>kimerül, átkapcsolódik</w:t>
+      </w:r>
       <w:r>
         <w:rPr>
           <w:rFonts w:ascii="Verdana" w:eastAsia="Verdana" w:hAnsi="Verdana" w:cs="Verdana"/>
@@ -812,17 +782,15 @@
         </w:rPr>
         <w:t xml:space="preserve">Kettős </w:t>
       </w:r>
-      <w:proofErr w:type="spellStart"/>
-      <w:r>
-        <w:rPr>
-          <w:rFonts w:ascii="Verdana" w:eastAsia="Verdana" w:hAnsi="Verdana" w:cs="Verdana"/>
-          <w:color w:val="636363"/>
-          <w:sz w:val="19"/>
-          <w:szCs w:val="19"/>
-        </w:rPr>
-        <w:t>alakításu</w:t>
-      </w:r>
-      <w:proofErr w:type="spellEnd"/>
+      <w:r>
+        <w:rPr>
+          <w:rFonts w:ascii="Verdana" w:eastAsia="Verdana" w:hAnsi="Verdana" w:cs="Verdana"/>
+          <w:color w:val="636363"/>
+          <w:sz w:val="19"/>
+          <w:szCs w:val="19"/>
+        </w:rPr>
+        <w:t>alakítású</w:t>
+      </w:r>
       <w:r>
         <w:rPr>
           <w:rFonts w:ascii="Verdana" w:eastAsia="Verdana" w:hAnsi="Verdana" w:cs="Verdana"/>
@@ -1042,7 +1010,7 @@
           <w:sz w:val="19"/>
           <w:szCs w:val="19"/>
         </w:rPr>
-        <w:t>Rackbe</w:t>
+        <w:t>Rack</w:t>
       </w:r>
       <w:proofErr w:type="spellEnd"/>
       <w:r>
@@ -1052,7 +1020,16 @@
           <w:sz w:val="19"/>
           <w:szCs w:val="19"/>
         </w:rPr>
-        <w:t xml:space="preserve"> szerelhető</w:t>
+        <w:t>-</w:t>
+      </w:r>
+      <w:r>
+        <w:rPr>
+          <w:rFonts w:ascii="Verdana" w:eastAsia="Verdana" w:hAnsi="Verdana" w:cs="Verdana"/>
+          <w:color w:val="636363"/>
+          <w:sz w:val="19"/>
+          <w:szCs w:val="19"/>
+        </w:rPr>
+        <w:t>be szerelhető</w:t>
       </w:r>
     </w:p>
     <w:p>
@@ -1086,7 +1063,7 @@
           <w:sz w:val="19"/>
           <w:szCs w:val="19"/>
         </w:rPr>
-        <w:t>Rackbe</w:t>
+        <w:t>Rack</w:t>
       </w:r>
       <w:proofErr w:type="spellEnd"/>
       <w:r>
@@ -1096,7 +1073,16 @@
           <w:sz w:val="19"/>
           <w:szCs w:val="19"/>
         </w:rPr>
-        <w:t xml:space="preserve"> és földre állítható torony)</w:t>
+        <w:t>-</w:t>
+      </w:r>
+      <w:r>
+        <w:rPr>
+          <w:rFonts w:ascii="Verdana" w:eastAsia="Verdana" w:hAnsi="Verdana" w:cs="Verdana"/>
+          <w:color w:val="636363"/>
+          <w:sz w:val="19"/>
+          <w:szCs w:val="19"/>
+        </w:rPr>
+        <w:t>be és földre állítható torony)</w:t>
       </w:r>
     </w:p>
     <w:p>
@@ -1536,17 +1522,15 @@
           <w:szCs w:val="19"/>
         </w:rPr>
       </w:pPr>
-      <w:proofErr w:type="spellStart"/>
-      <w:r>
-        <w:rPr>
-          <w:rFonts w:ascii="Verdana" w:eastAsia="Verdana" w:hAnsi="Verdana" w:cs="Verdana"/>
-          <w:color w:val="636363"/>
-          <w:sz w:val="19"/>
-          <w:szCs w:val="19"/>
-        </w:rPr>
-        <w:t>Líthium</w:t>
-      </w:r>
-      <w:proofErr w:type="spellEnd"/>
+      <w:r>
+        <w:rPr>
+          <w:rFonts w:ascii="Verdana" w:eastAsia="Verdana" w:hAnsi="Verdana" w:cs="Verdana"/>
+          <w:color w:val="636363"/>
+          <w:sz w:val="19"/>
+          <w:szCs w:val="19"/>
+        </w:rPr>
+        <w:t>Lítium</w:t>
+      </w:r>
       <w:r>
         <w:rPr>
           <w:rFonts w:ascii="Verdana" w:eastAsia="Verdana" w:hAnsi="Verdana" w:cs="Verdana"/>
@@ -1583,6 +1567,37 @@
     </w:p>
     <w:p>
       <w:pPr>
+        <w:ind w:left="360"/>
+        <w:rPr>
+          <w:rFonts w:ascii="Verdana" w:eastAsia="Verdana" w:hAnsi="Verdana" w:cs="Verdana"/>
+          <w:color w:val="636363"/>
+          <w:sz w:val="19"/>
+          <w:szCs w:val="19"/>
+        </w:rPr>
+      </w:pPr>
+    </w:p>
+    <w:p>
+      <w:pPr>
+        <w:ind w:left="360"/>
+        <w:rPr>
+          <w:rFonts w:ascii="Verdana" w:eastAsia="Verdana" w:hAnsi="Verdana" w:cs="Verdana"/>
+          <w:color w:val="636363"/>
+          <w:sz w:val="19"/>
+          <w:szCs w:val="19"/>
+        </w:rPr>
+      </w:pPr>
+      <w:r>
+        <w:rPr>
+          <w:rFonts w:ascii="Verdana" w:eastAsia="Verdana" w:hAnsi="Verdana" w:cs="Verdana"/>
+          <w:color w:val="636363"/>
+          <w:sz w:val="19"/>
+          <w:szCs w:val="19"/>
+        </w:rPr>
+        <w:t>Problémák:</w:t>
+      </w:r>
+    </w:p>
+    <w:p>
+      <w:pPr>
         <w:pStyle w:val="Listaszerbekezds"/>
         <w:numPr>
           <w:ilvl w:val="0"/>
@@ -1667,6 +1682,154 @@
           <w:szCs w:val="19"/>
         </w:rPr>
       </w:pPr>
+      <w:r>
+        <w:rPr>
+          <w:rFonts w:ascii="Verdana" w:eastAsia="Verdana" w:hAnsi="Verdana" w:cs="Verdana"/>
+          <w:color w:val="636363"/>
+          <w:sz w:val="19"/>
+          <w:szCs w:val="19"/>
+        </w:rPr>
+        <w:t>Újra kalibrálandók</w:t>
+      </w:r>
+    </w:p>
+    <w:p>
+      <w:pPr>
+        <w:rPr>
+          <w:rFonts w:ascii="Verdana" w:eastAsia="Verdana" w:hAnsi="Verdana" w:cs="Verdana"/>
+          <w:color w:val="636363"/>
+          <w:sz w:val="19"/>
+          <w:szCs w:val="19"/>
+        </w:rPr>
+      </w:pPr>
+      <w:r>
+        <w:rPr>
+          <w:rFonts w:ascii="Verdana" w:eastAsia="Verdana" w:hAnsi="Verdana" w:cs="Verdana"/>
+          <w:color w:val="636363"/>
+          <w:sz w:val="19"/>
+          <w:szCs w:val="19"/>
+        </w:rPr>
+        <w:t>UPS felépítések:</w:t>
+      </w:r>
+    </w:p>
+    <w:p>
+      <w:pPr>
+        <w:pStyle w:val="Listaszerbekezds"/>
+        <w:numPr>
+          <w:ilvl w:val="0"/>
+          <w:numId w:val="8"/>
+        </w:numPr>
+        <w:rPr>
+          <w:rFonts w:ascii="Verdana" w:eastAsia="Verdana" w:hAnsi="Verdana" w:cs="Verdana"/>
+          <w:color w:val="636363"/>
+          <w:sz w:val="19"/>
+          <w:szCs w:val="19"/>
+        </w:rPr>
+      </w:pPr>
+      <w:r>
+        <w:rPr>
+          <w:rFonts w:ascii="Verdana" w:eastAsia="Verdana" w:hAnsi="Verdana" w:cs="Verdana"/>
+          <w:color w:val="636363"/>
+          <w:sz w:val="19"/>
+          <w:szCs w:val="19"/>
+        </w:rPr>
+        <w:t>Statikus szünetmentes tápegység:</w:t>
+      </w:r>
+    </w:p>
+    <w:p>
+      <w:pPr>
+        <w:pStyle w:val="Listaszerbekezds"/>
+        <w:numPr>
+          <w:ilvl w:val="1"/>
+          <w:numId w:val="8"/>
+        </w:numPr>
+        <w:rPr>
+          <w:rFonts w:ascii="Verdana" w:eastAsia="Verdana" w:hAnsi="Verdana" w:cs="Verdana"/>
+          <w:color w:val="636363"/>
+          <w:sz w:val="19"/>
+          <w:szCs w:val="19"/>
+        </w:rPr>
+      </w:pPr>
+      <w:r>
+        <w:rPr>
+          <w:rFonts w:ascii="Verdana" w:eastAsia="Verdana" w:hAnsi="Verdana" w:cs="Verdana"/>
+          <w:color w:val="636363"/>
+          <w:sz w:val="19"/>
+          <w:szCs w:val="19"/>
+        </w:rPr>
+        <w:t xml:space="preserve">felépítés: </w:t>
+      </w:r>
+    </w:p>
+    <w:p>
+      <w:pPr>
+        <w:pStyle w:val="Listaszerbekezds"/>
+        <w:numPr>
+          <w:ilvl w:val="2"/>
+          <w:numId w:val="8"/>
+        </w:numPr>
+        <w:rPr>
+          <w:rFonts w:ascii="Verdana" w:eastAsia="Verdana" w:hAnsi="Verdana" w:cs="Verdana"/>
+          <w:color w:val="636363"/>
+          <w:sz w:val="19"/>
+          <w:szCs w:val="19"/>
+        </w:rPr>
+      </w:pPr>
+      <w:r>
+        <w:rPr>
+          <w:rFonts w:ascii="Verdana" w:eastAsia="Verdana" w:hAnsi="Verdana" w:cs="Verdana"/>
+          <w:color w:val="636363"/>
+          <w:sz w:val="19"/>
+          <w:szCs w:val="19"/>
+        </w:rPr>
+        <w:t>akkumulátor</w:t>
+      </w:r>
+      <w:r>
+        <w:rPr>
+          <w:rFonts w:ascii="Verdana" w:eastAsia="Verdana" w:hAnsi="Verdana" w:cs="Verdana"/>
+          <w:color w:val="636363"/>
+          <w:sz w:val="19"/>
+          <w:szCs w:val="19"/>
+        </w:rPr>
+        <w:t>,</w:t>
+      </w:r>
+    </w:p>
+    <w:p>
+      <w:pPr>
+        <w:pStyle w:val="Listaszerbekezds"/>
+        <w:numPr>
+          <w:ilvl w:val="2"/>
+          <w:numId w:val="8"/>
+        </w:numPr>
+        <w:rPr>
+          <w:rFonts w:ascii="Verdana" w:eastAsia="Verdana" w:hAnsi="Verdana" w:cs="Verdana"/>
+          <w:color w:val="636363"/>
+          <w:sz w:val="19"/>
+          <w:szCs w:val="19"/>
+        </w:rPr>
+      </w:pPr>
+      <w:r>
+        <w:rPr>
+          <w:rFonts w:ascii="Verdana" w:eastAsia="Verdana" w:hAnsi="Verdana" w:cs="Verdana"/>
+          <w:color w:val="636363"/>
+          <w:sz w:val="19"/>
+          <w:szCs w:val="19"/>
+        </w:rPr>
+        <w:t>töltő,</w:t>
+      </w:r>
+    </w:p>
+    <w:p>
+      <w:pPr>
+        <w:pStyle w:val="Listaszerbekezds"/>
+        <w:numPr>
+          <w:ilvl w:val="2"/>
+          <w:numId w:val="8"/>
+        </w:numPr>
+        <w:rPr>
+          <w:rFonts w:ascii="Verdana" w:eastAsia="Verdana" w:hAnsi="Verdana" w:cs="Verdana"/>
+          <w:color w:val="636363"/>
+          <w:sz w:val="19"/>
+          <w:szCs w:val="19"/>
+        </w:rPr>
+      </w:pPr>
       <w:proofErr w:type="spellStart"/>
       <w:r>
         <w:rPr>
@@ -1675,44 +1838,253 @@
           <w:sz w:val="19"/>
           <w:szCs w:val="19"/>
         </w:rPr>
-        <w:t>Újrakalibrálandók</w:t>
+        <w:t>inverter</w:t>
       </w:r>
       <w:proofErr w:type="spellEnd"/>
-    </w:p>
-    <w:p>
-      <w:pPr>
-        <w:pStyle w:val="Listaszerbekezds"/>
-        <w:numPr>
-          <w:ilvl w:val="0"/>
-          <w:numId w:val="2"/>
-        </w:numPr>
-        <w:rPr>
-          <w:rFonts w:ascii="Verdana" w:eastAsia="Verdana" w:hAnsi="Verdana" w:cs="Verdana"/>
-          <w:color w:val="636363"/>
-          <w:sz w:val="19"/>
-          <w:szCs w:val="19"/>
-        </w:rPr>
-      </w:pPr>
+      <w:r>
+        <w:rPr>
+          <w:rFonts w:ascii="Verdana" w:eastAsia="Verdana" w:hAnsi="Verdana" w:cs="Verdana"/>
+          <w:color w:val="636363"/>
+          <w:sz w:val="19"/>
+          <w:szCs w:val="19"/>
+        </w:rPr>
+        <w:t>,</w:t>
+      </w:r>
+    </w:p>
+    <w:p>
+      <w:pPr>
+        <w:pStyle w:val="Listaszerbekezds"/>
+        <w:numPr>
+          <w:ilvl w:val="2"/>
+          <w:numId w:val="8"/>
+        </w:numPr>
+        <w:rPr>
+          <w:rFonts w:ascii="Verdana" w:eastAsia="Verdana" w:hAnsi="Verdana" w:cs="Verdana"/>
+          <w:color w:val="636363"/>
+          <w:sz w:val="19"/>
+          <w:szCs w:val="19"/>
+        </w:rPr>
+      </w:pPr>
+      <w:r>
+        <w:rPr>
+          <w:rFonts w:ascii="Verdana" w:eastAsia="Verdana" w:hAnsi="Verdana" w:cs="Verdana"/>
+          <w:color w:val="636363"/>
+          <w:sz w:val="19"/>
+          <w:szCs w:val="19"/>
+        </w:rPr>
+        <w:t>statikus kapcsoló,</w:t>
+      </w:r>
+    </w:p>
+    <w:p>
+      <w:pPr>
+        <w:pStyle w:val="Listaszerbekezds"/>
+        <w:numPr>
+          <w:ilvl w:val="2"/>
+          <w:numId w:val="8"/>
+        </w:numPr>
+        <w:rPr>
+          <w:rFonts w:ascii="Verdana" w:eastAsia="Verdana" w:hAnsi="Verdana" w:cs="Verdana"/>
+          <w:color w:val="636363"/>
+          <w:sz w:val="19"/>
+          <w:szCs w:val="19"/>
+        </w:rPr>
+      </w:pPr>
+      <w:r>
+        <w:rPr>
+          <w:rFonts w:ascii="Verdana" w:eastAsia="Verdana" w:hAnsi="Verdana" w:cs="Verdana"/>
+          <w:color w:val="636363"/>
+          <w:sz w:val="19"/>
+          <w:szCs w:val="19"/>
+        </w:rPr>
+        <w:t>transzformátorok,</w:t>
+      </w:r>
       <w:bookmarkStart w:id="0" w:name="_GoBack"/>
       <w:bookmarkEnd w:id="0"/>
     </w:p>
     <w:p>
       <w:pPr>
-        <w:rPr>
-          <w:rFonts w:ascii="Verdana" w:eastAsia="Verdana" w:hAnsi="Verdana" w:cs="Verdana"/>
-          <w:color w:val="636363"/>
-          <w:sz w:val="19"/>
-          <w:szCs w:val="19"/>
-        </w:rPr>
-      </w:pPr>
-      <w:r>
-        <w:rPr>
-          <w:rFonts w:ascii="Verdana" w:eastAsia="Verdana" w:hAnsi="Verdana" w:cs="Verdana"/>
-          <w:color w:val="636363"/>
-          <w:sz w:val="19"/>
-          <w:szCs w:val="19"/>
-        </w:rPr>
-        <w:t>UPS felépítések:</w:t>
+        <w:pStyle w:val="Listaszerbekezds"/>
+        <w:numPr>
+          <w:ilvl w:val="2"/>
+          <w:numId w:val="8"/>
+        </w:numPr>
+        <w:rPr>
+          <w:rFonts w:ascii="Verdana" w:eastAsia="Verdana" w:hAnsi="Verdana" w:cs="Verdana"/>
+          <w:color w:val="636363"/>
+          <w:sz w:val="19"/>
+          <w:szCs w:val="19"/>
+        </w:rPr>
+      </w:pPr>
+      <w:r>
+        <w:rPr>
+          <w:rFonts w:ascii="Verdana" w:eastAsia="Verdana" w:hAnsi="Verdana" w:cs="Verdana"/>
+          <w:color w:val="636363"/>
+          <w:sz w:val="19"/>
+          <w:szCs w:val="19"/>
+        </w:rPr>
+        <w:t>szűrők,</w:t>
+      </w:r>
+    </w:p>
+    <w:p>
+      <w:pPr>
+        <w:pStyle w:val="Listaszerbekezds"/>
+        <w:numPr>
+          <w:ilvl w:val="2"/>
+          <w:numId w:val="8"/>
+        </w:numPr>
+        <w:rPr>
+          <w:rFonts w:ascii="Verdana" w:eastAsia="Verdana" w:hAnsi="Verdana" w:cs="Verdana"/>
+          <w:color w:val="636363"/>
+          <w:sz w:val="19"/>
+          <w:szCs w:val="19"/>
+        </w:rPr>
+      </w:pPr>
+      <w:r>
+        <w:rPr>
+          <w:rFonts w:ascii="Verdana" w:eastAsia="Verdana" w:hAnsi="Verdana" w:cs="Verdana"/>
+          <w:color w:val="636363"/>
+          <w:sz w:val="19"/>
+          <w:szCs w:val="19"/>
+        </w:rPr>
+        <w:t>érzékelők</w:t>
+      </w:r>
+    </w:p>
+    <w:p>
+      <w:pPr>
+        <w:pStyle w:val="Listaszerbekezds"/>
+        <w:numPr>
+          <w:ilvl w:val="1"/>
+          <w:numId w:val="8"/>
+        </w:numPr>
+        <w:rPr>
+          <w:rFonts w:ascii="Verdana" w:eastAsia="Verdana" w:hAnsi="Verdana" w:cs="Verdana"/>
+          <w:color w:val="636363"/>
+          <w:sz w:val="19"/>
+          <w:szCs w:val="19"/>
+        </w:rPr>
+      </w:pPr>
+      <w:r>
+        <w:rPr>
+          <w:rFonts w:ascii="Verdana" w:eastAsia="Verdana" w:hAnsi="Verdana" w:cs="Verdana"/>
+          <w:color w:val="636363"/>
+          <w:sz w:val="19"/>
+          <w:szCs w:val="19"/>
+        </w:rPr>
+        <w:t>akkumulátor (töltő rendszer</w:t>
+      </w:r>
+      <w:proofErr w:type="gramStart"/>
+      <w:r>
+        <w:rPr>
+          <w:rFonts w:ascii="Verdana" w:eastAsia="Verdana" w:hAnsi="Verdana" w:cs="Verdana"/>
+          <w:color w:val="636363"/>
+          <w:sz w:val="19"/>
+          <w:szCs w:val="19"/>
+        </w:rPr>
+        <w:t>)0</w:t>
+      </w:r>
+      <w:proofErr w:type="gramEnd"/>
+    </w:p>
+    <w:p>
+      <w:pPr>
+        <w:pStyle w:val="Listaszerbekezds"/>
+        <w:numPr>
+          <w:ilvl w:val="1"/>
+          <w:numId w:val="8"/>
+        </w:numPr>
+        <w:rPr>
+          <w:rFonts w:ascii="Verdana" w:eastAsia="Verdana" w:hAnsi="Verdana" w:cs="Verdana"/>
+          <w:color w:val="636363"/>
+          <w:sz w:val="19"/>
+          <w:szCs w:val="19"/>
+        </w:rPr>
+      </w:pPr>
+      <w:r>
+        <w:rPr>
+          <w:rFonts w:ascii="Verdana" w:eastAsia="Verdana" w:hAnsi="Verdana" w:cs="Verdana"/>
+          <w:color w:val="636363"/>
+          <w:sz w:val="19"/>
+          <w:szCs w:val="19"/>
+        </w:rPr>
+        <w:t>úszó akkumulátoros rendszer</w:t>
+      </w:r>
+    </w:p>
+    <w:p>
+      <w:pPr>
+        <w:pStyle w:val="Listaszerbekezds"/>
+        <w:numPr>
+          <w:ilvl w:val="1"/>
+          <w:numId w:val="8"/>
+        </w:numPr>
+        <w:rPr>
+          <w:rFonts w:ascii="Verdana" w:eastAsia="Verdana" w:hAnsi="Verdana" w:cs="Verdana"/>
+          <w:color w:val="636363"/>
+          <w:sz w:val="19"/>
+          <w:szCs w:val="19"/>
+        </w:rPr>
+      </w:pPr>
+      <w:r>
+        <w:rPr>
+          <w:rFonts w:ascii="Verdana" w:eastAsia="Verdana" w:hAnsi="Verdana" w:cs="Verdana"/>
+          <w:color w:val="636363"/>
+          <w:sz w:val="19"/>
+          <w:szCs w:val="19"/>
+        </w:rPr>
+        <w:t xml:space="preserve">PWM </w:t>
+      </w:r>
+      <w:proofErr w:type="spellStart"/>
+      <w:r>
+        <w:rPr>
+          <w:rFonts w:ascii="Verdana" w:eastAsia="Verdana" w:hAnsi="Verdana" w:cs="Verdana"/>
+          <w:color w:val="636363"/>
+          <w:sz w:val="19"/>
+          <w:szCs w:val="19"/>
+        </w:rPr>
+        <w:t>Inverter</w:t>
+      </w:r>
+      <w:proofErr w:type="spellEnd"/>
+    </w:p>
+    <w:p>
+      <w:pPr>
+        <w:pStyle w:val="Listaszerbekezds"/>
+        <w:numPr>
+          <w:ilvl w:val="1"/>
+          <w:numId w:val="8"/>
+        </w:numPr>
+        <w:rPr>
+          <w:rFonts w:ascii="Verdana" w:eastAsia="Verdana" w:hAnsi="Verdana" w:cs="Verdana"/>
+          <w:color w:val="636363"/>
+          <w:sz w:val="19"/>
+          <w:szCs w:val="19"/>
+        </w:rPr>
+      </w:pPr>
+      <w:r>
+        <w:rPr>
+          <w:rFonts w:ascii="Verdana" w:eastAsia="Verdana" w:hAnsi="Verdana" w:cs="Verdana"/>
+          <w:color w:val="636363"/>
+          <w:sz w:val="19"/>
+          <w:szCs w:val="19"/>
+        </w:rPr>
+        <w:t>IGBT</w:t>
+      </w:r>
+      <w:proofErr w:type="gramStart"/>
+      <w:r>
+        <w:rPr>
+          <w:rFonts w:ascii="Verdana" w:eastAsia="Verdana" w:hAnsi="Verdana" w:cs="Verdana"/>
+          <w:color w:val="636363"/>
+          <w:sz w:val="19"/>
+          <w:szCs w:val="19"/>
+        </w:rPr>
+        <w:t>,SCR</w:t>
+      </w:r>
+      <w:proofErr w:type="gramEnd"/>
+      <w:r>
+        <w:rPr>
+          <w:rFonts w:ascii="Verdana" w:eastAsia="Verdana" w:hAnsi="Verdana" w:cs="Verdana"/>
+          <w:color w:val="636363"/>
+          <w:sz w:val="19"/>
+          <w:szCs w:val="19"/>
+        </w:rPr>
+        <w:t>,LC</w:t>
       </w:r>
     </w:p>
     <w:p>
@@ -1729,14 +2101,34 @@
           <w:szCs w:val="19"/>
         </w:rPr>
       </w:pPr>
-      <w:r>
-        <w:rPr>
-          <w:rFonts w:ascii="Verdana" w:eastAsia="Verdana" w:hAnsi="Verdana" w:cs="Verdana"/>
-          <w:color w:val="636363"/>
-          <w:sz w:val="19"/>
-          <w:szCs w:val="19"/>
-        </w:rPr>
-        <w:t>Statikus szünetmentes tápegység:</w:t>
+      <w:proofErr w:type="spellStart"/>
+      <w:r>
+        <w:rPr>
+          <w:rFonts w:ascii="Verdana" w:eastAsia="Verdana" w:hAnsi="Verdana" w:cs="Verdana"/>
+          <w:color w:val="636363"/>
+          <w:sz w:val="19"/>
+          <w:szCs w:val="19"/>
+        </w:rPr>
+        <w:t>Standby</w:t>
+      </w:r>
+      <w:proofErr w:type="spellEnd"/>
+      <w:r>
+        <w:rPr>
+          <w:rFonts w:ascii="Verdana" w:eastAsia="Verdana" w:hAnsi="Verdana" w:cs="Verdana"/>
+          <w:color w:val="636363"/>
+          <w:sz w:val="19"/>
+          <w:szCs w:val="19"/>
+        </w:rPr>
+        <w:t xml:space="preserve"> (tartalék</w:t>
+      </w:r>
+      <w:r>
+        <w:rPr>
+          <w:rFonts w:ascii="Verdana" w:eastAsia="Verdana" w:hAnsi="Verdana" w:cs="Verdana"/>
+          <w:color w:val="636363"/>
+          <w:sz w:val="19"/>
+          <w:szCs w:val="19"/>
+        </w:rPr>
+        <w:t>)</w:t>
       </w:r>
     </w:p>
     <w:p>
@@ -1760,59 +2152,8 @@
           <w:sz w:val="19"/>
           <w:szCs w:val="19"/>
         </w:rPr>
-        <w:t xml:space="preserve">felépítés: </w:t>
-      </w:r>
-      <w:proofErr w:type="spellStart"/>
-      <w:r>
-        <w:rPr>
-          <w:rFonts w:ascii="Verdana" w:eastAsia="Verdana" w:hAnsi="Verdana" w:cs="Verdana"/>
-          <w:color w:val="636363"/>
-          <w:sz w:val="19"/>
-          <w:szCs w:val="19"/>
-        </w:rPr>
-        <w:t>akku</w:t>
-      </w:r>
-      <w:proofErr w:type="gramStart"/>
-      <w:r>
-        <w:rPr>
-          <w:rFonts w:ascii="Verdana" w:eastAsia="Verdana" w:hAnsi="Verdana" w:cs="Verdana"/>
-          <w:color w:val="636363"/>
-          <w:sz w:val="19"/>
-          <w:szCs w:val="19"/>
-        </w:rPr>
-        <w:t>,töltő</w:t>
-      </w:r>
-      <w:proofErr w:type="gramEnd"/>
-      <w:r>
-        <w:rPr>
-          <w:rFonts w:ascii="Verdana" w:eastAsia="Verdana" w:hAnsi="Verdana" w:cs="Verdana"/>
-          <w:color w:val="636363"/>
-          <w:sz w:val="19"/>
-          <w:szCs w:val="19"/>
-        </w:rPr>
-        <w:t>,inverter,statikus</w:t>
-      </w:r>
-      <w:proofErr w:type="spellEnd"/>
-      <w:r>
-        <w:rPr>
-          <w:rFonts w:ascii="Verdana" w:eastAsia="Verdana" w:hAnsi="Verdana" w:cs="Verdana"/>
-          <w:color w:val="636363"/>
-          <w:sz w:val="19"/>
-          <w:szCs w:val="19"/>
-        </w:rPr>
-        <w:t xml:space="preserve"> </w:t>
-      </w:r>
-      <w:proofErr w:type="spellStart"/>
-      <w:r>
-        <w:rPr>
-          <w:rFonts w:ascii="Verdana" w:eastAsia="Verdana" w:hAnsi="Verdana" w:cs="Verdana"/>
-          <w:color w:val="636363"/>
-          <w:sz w:val="19"/>
-          <w:szCs w:val="19"/>
-        </w:rPr>
-        <w:t>kapcsoló,transzformátorok,szűrők,érzékelők</w:t>
-      </w:r>
-      <w:proofErr w:type="spellEnd"/>
+        <w:t>nincs folyamatos kapcsolat</w:t>
+      </w:r>
     </w:p>
     <w:p>
       <w:pPr>
@@ -1835,19 +2176,8 @@
           <w:sz w:val="19"/>
           <w:szCs w:val="19"/>
         </w:rPr>
-        <w:t>akkumulátor (töltő rendszer</w:t>
-      </w:r>
-      <w:proofErr w:type="gramStart"/>
-      <w:r>
-        <w:rPr>
-          <w:rFonts w:ascii="Verdana" w:eastAsia="Verdana" w:hAnsi="Verdana" w:cs="Verdana"/>
-          <w:color w:val="636363"/>
-          <w:sz w:val="19"/>
-          <w:szCs w:val="19"/>
-        </w:rPr>
-        <w:t>)0</w:t>
-      </w:r>
-      <w:proofErr w:type="gramEnd"/>
+        <w:t>nincs korrigálás</w:t>
+      </w:r>
     </w:p>
     <w:p>
       <w:pPr>
@@ -1870,7 +2200,7 @@
           <w:sz w:val="19"/>
           <w:szCs w:val="19"/>
         </w:rPr>
-        <w:t>úszó akkumulátoros rendszer</w:t>
+        <w:t>általában otthoni használat</w:t>
       </w:r>
     </w:p>
     <w:p>
@@ -1894,19 +2224,32 @@
           <w:sz w:val="19"/>
           <w:szCs w:val="19"/>
         </w:rPr>
-        <w:t xml:space="preserve">PWM </w:t>
-      </w:r>
-      <w:proofErr w:type="spellStart"/>
-      <w:r>
-        <w:rPr>
-          <w:rFonts w:ascii="Verdana" w:eastAsia="Verdana" w:hAnsi="Verdana" w:cs="Verdana"/>
-          <w:color w:val="636363"/>
-          <w:sz w:val="19"/>
-          <w:szCs w:val="19"/>
-        </w:rPr>
-        <w:t>Inverter</w:t>
-      </w:r>
-      <w:proofErr w:type="spellEnd"/>
+        <w:t>&lt;600W teljesítmény</w:t>
+      </w:r>
+    </w:p>
+    <w:p>
+      <w:pPr>
+        <w:pStyle w:val="Listaszerbekezds"/>
+        <w:numPr>
+          <w:ilvl w:val="0"/>
+          <w:numId w:val="8"/>
+        </w:numPr>
+        <w:rPr>
+          <w:rFonts w:ascii="Verdana" w:eastAsia="Verdana" w:hAnsi="Verdana" w:cs="Verdana"/>
+          <w:color w:val="636363"/>
+          <w:sz w:val="19"/>
+          <w:szCs w:val="19"/>
+        </w:rPr>
+      </w:pPr>
+      <w:r>
+        <w:rPr>
+          <w:rFonts w:ascii="Verdana" w:eastAsia="Verdana" w:hAnsi="Verdana" w:cs="Verdana"/>
+          <w:color w:val="636363"/>
+          <w:sz w:val="19"/>
+          <w:szCs w:val="19"/>
+        </w:rPr>
+        <w:t>Vonal interaktív</w:t>
+      </w:r>
     </w:p>
     <w:p>
       <w:pPr>
@@ -1922,34 +2265,97 @@
           <w:szCs w:val="19"/>
         </w:rPr>
       </w:pPr>
-      <w:r>
-        <w:rPr>
-          <w:rFonts w:ascii="Verdana" w:eastAsia="Verdana" w:hAnsi="Verdana" w:cs="Verdana"/>
-          <w:color w:val="636363"/>
-          <w:sz w:val="19"/>
-          <w:szCs w:val="19"/>
-        </w:rPr>
-        <w:t>IGBT</w:t>
-      </w:r>
-      <w:proofErr w:type="gramStart"/>
-      <w:r>
-        <w:rPr>
-          <w:rFonts w:ascii="Verdana" w:eastAsia="Verdana" w:hAnsi="Verdana" w:cs="Verdana"/>
-          <w:color w:val="636363"/>
-          <w:sz w:val="19"/>
-          <w:szCs w:val="19"/>
-        </w:rPr>
-        <w:t>,SCR</w:t>
-      </w:r>
-      <w:proofErr w:type="gramEnd"/>
-      <w:r>
-        <w:rPr>
-          <w:rFonts w:ascii="Verdana" w:eastAsia="Verdana" w:hAnsi="Verdana" w:cs="Verdana"/>
-          <w:color w:val="636363"/>
-          <w:sz w:val="19"/>
-          <w:szCs w:val="19"/>
-        </w:rPr>
-        <w:t>,LC</w:t>
+      <w:proofErr w:type="spellStart"/>
+      <w:r>
+        <w:rPr>
+          <w:rFonts w:ascii="Verdana" w:eastAsia="Verdana" w:hAnsi="Verdana" w:cs="Verdana"/>
+          <w:color w:val="636363"/>
+          <w:sz w:val="19"/>
+          <w:szCs w:val="19"/>
+        </w:rPr>
+        <w:t>Inverter</w:t>
+      </w:r>
+      <w:proofErr w:type="spellEnd"/>
+      <w:r>
+        <w:rPr>
+          <w:rFonts w:ascii="Verdana" w:eastAsia="Verdana" w:hAnsi="Verdana" w:cs="Verdana"/>
+          <w:color w:val="636363"/>
+          <w:sz w:val="19"/>
+          <w:szCs w:val="19"/>
+        </w:rPr>
+        <w:t xml:space="preserve"> folyamatos kapcsolatban</w:t>
+      </w:r>
+    </w:p>
+    <w:p>
+      <w:pPr>
+        <w:pStyle w:val="Listaszerbekezds"/>
+        <w:numPr>
+          <w:ilvl w:val="1"/>
+          <w:numId w:val="8"/>
+        </w:numPr>
+        <w:rPr>
+          <w:rFonts w:ascii="Verdana" w:eastAsia="Verdana" w:hAnsi="Verdana" w:cs="Verdana"/>
+          <w:color w:val="636363"/>
+          <w:sz w:val="19"/>
+          <w:szCs w:val="19"/>
+        </w:rPr>
+      </w:pPr>
+      <w:r>
+        <w:rPr>
+          <w:rFonts w:ascii="Verdana" w:eastAsia="Verdana" w:hAnsi="Verdana" w:cs="Verdana"/>
+          <w:color w:val="636363"/>
+          <w:sz w:val="19"/>
+          <w:szCs w:val="19"/>
+        </w:rPr>
+        <w:t>van korrekció</w:t>
+      </w:r>
+    </w:p>
+    <w:p>
+      <w:pPr>
+        <w:pStyle w:val="Listaszerbekezds"/>
+        <w:numPr>
+          <w:ilvl w:val="1"/>
+          <w:numId w:val="8"/>
+        </w:numPr>
+        <w:rPr>
+          <w:rFonts w:ascii="Verdana" w:eastAsia="Verdana" w:hAnsi="Verdana" w:cs="Verdana"/>
+          <w:color w:val="636363"/>
+          <w:sz w:val="19"/>
+          <w:szCs w:val="19"/>
+        </w:rPr>
+      </w:pPr>
+      <w:r>
+        <w:rPr>
+          <w:rFonts w:ascii="Verdana" w:eastAsia="Verdana" w:hAnsi="Verdana" w:cs="Verdana"/>
+          <w:color w:val="636363"/>
+          <w:sz w:val="19"/>
+          <w:szCs w:val="19"/>
+        </w:rPr>
+        <w:t>AVR</w:t>
+      </w:r>
+    </w:p>
+    <w:p>
+      <w:pPr>
+        <w:pStyle w:val="Listaszerbekezds"/>
+        <w:numPr>
+          <w:ilvl w:val="1"/>
+          <w:numId w:val="8"/>
+        </w:numPr>
+        <w:rPr>
+          <w:rFonts w:ascii="Verdana" w:eastAsia="Verdana" w:hAnsi="Verdana" w:cs="Verdana"/>
+          <w:color w:val="636363"/>
+          <w:sz w:val="19"/>
+          <w:szCs w:val="19"/>
+        </w:rPr>
+      </w:pPr>
+      <w:r>
+        <w:rPr>
+          <w:rFonts w:ascii="Verdana" w:eastAsia="Verdana" w:hAnsi="Verdana" w:cs="Verdana"/>
+          <w:color w:val="636363"/>
+          <w:sz w:val="19"/>
+          <w:szCs w:val="19"/>
+        </w:rPr>
+        <w:t>csökkenti az átkapcsolások számát</w:t>
       </w:r>
     </w:p>
     <w:p>
@@ -1966,34 +2372,14 @@
           <w:szCs w:val="19"/>
         </w:rPr>
       </w:pPr>
-      <w:proofErr w:type="spellStart"/>
-      <w:r>
-        <w:rPr>
-          <w:rFonts w:ascii="Verdana" w:eastAsia="Verdana" w:hAnsi="Verdana" w:cs="Verdana"/>
-          <w:color w:val="636363"/>
-          <w:sz w:val="19"/>
-          <w:szCs w:val="19"/>
-        </w:rPr>
-        <w:t>Standby</w:t>
-      </w:r>
-      <w:proofErr w:type="spellEnd"/>
-      <w:r>
-        <w:rPr>
-          <w:rFonts w:ascii="Verdana" w:eastAsia="Verdana" w:hAnsi="Verdana" w:cs="Verdana"/>
-          <w:color w:val="636363"/>
-          <w:sz w:val="19"/>
-          <w:szCs w:val="19"/>
-        </w:rPr>
-        <w:t xml:space="preserve"> (tartalék</w:t>
-      </w:r>
-      <w:r>
-        <w:rPr>
-          <w:rFonts w:ascii="Verdana" w:eastAsia="Verdana" w:hAnsi="Verdana" w:cs="Verdana"/>
-          <w:color w:val="636363"/>
-          <w:sz w:val="19"/>
-          <w:szCs w:val="19"/>
-        </w:rPr>
-        <w:t>)</w:t>
+      <w:r>
+        <w:rPr>
+          <w:rFonts w:ascii="Verdana" w:eastAsia="Verdana" w:hAnsi="Verdana" w:cs="Verdana"/>
+          <w:color w:val="636363"/>
+          <w:sz w:val="19"/>
+          <w:szCs w:val="19"/>
+        </w:rPr>
+        <w:t>Delta konverzió</w:t>
       </w:r>
     </w:p>
     <w:p>
@@ -2017,7 +2403,7 @@
           <w:sz w:val="19"/>
           <w:szCs w:val="19"/>
         </w:rPr>
-        <w:t>nincs folyamatos kapcsolat</w:t>
+        <w:t>nincs szükség kapcsolási időre, de lehet.</w:t>
       </w:r>
     </w:p>
     <w:p>
@@ -2041,7 +2427,7 @@
           <w:sz w:val="19"/>
           <w:szCs w:val="19"/>
         </w:rPr>
-        <w:t>nincs korrigálás</w:t>
+        <w:t>hálózati is kívánt feszültség közti különbség</w:t>
       </w:r>
     </w:p>
     <w:p>
@@ -2065,8 +2451,19 @@
           <w:sz w:val="19"/>
           <w:szCs w:val="19"/>
         </w:rPr>
-        <w:t>általában otthoni használat</w:t>
-      </w:r>
+        <w:t xml:space="preserve">csak hiba esetén megy át áram az </w:t>
+      </w:r>
+      <w:proofErr w:type="spellStart"/>
+      <w:r>
+        <w:rPr>
+          <w:rFonts w:ascii="Verdana" w:eastAsia="Verdana" w:hAnsi="Verdana" w:cs="Verdana"/>
+          <w:color w:val="636363"/>
+          <w:sz w:val="19"/>
+          <w:szCs w:val="19"/>
+        </w:rPr>
+        <w:t>inverteren</w:t>
+      </w:r>
+      <w:proofErr w:type="spellEnd"/>
     </w:p>
     <w:p>
       <w:pPr>
@@ -2089,7 +2486,31 @@
           <w:sz w:val="19"/>
           <w:szCs w:val="19"/>
         </w:rPr>
-        <w:t>&lt;600W teljesítmény</w:t>
+        <w:t>frekvenciát nem befolyásoló</w:t>
+      </w:r>
+    </w:p>
+    <w:p>
+      <w:pPr>
+        <w:pStyle w:val="Listaszerbekezds"/>
+        <w:numPr>
+          <w:ilvl w:val="1"/>
+          <w:numId w:val="8"/>
+        </w:numPr>
+        <w:rPr>
+          <w:rFonts w:ascii="Verdana" w:eastAsia="Verdana" w:hAnsi="Verdana" w:cs="Verdana"/>
+          <w:color w:val="636363"/>
+          <w:sz w:val="19"/>
+          <w:szCs w:val="19"/>
+        </w:rPr>
+      </w:pPr>
+      <w:r>
+        <w:rPr>
+          <w:rFonts w:ascii="Verdana" w:eastAsia="Verdana" w:hAnsi="Verdana" w:cs="Verdana"/>
+          <w:color w:val="636363"/>
+          <w:sz w:val="19"/>
+          <w:szCs w:val="19"/>
+        </w:rPr>
+        <w:t>97% hatékonyság</w:t>
       </w:r>
     </w:p>
     <w:p>
@@ -2106,14 +2527,25 @@
           <w:szCs w:val="19"/>
         </w:rPr>
       </w:pPr>
-      <w:r>
-        <w:rPr>
-          <w:rFonts w:ascii="Verdana" w:eastAsia="Verdana" w:hAnsi="Verdana" w:cs="Verdana"/>
-          <w:color w:val="636363"/>
-          <w:sz w:val="19"/>
-          <w:szCs w:val="19"/>
-        </w:rPr>
-        <w:t>Vonal interaktív</w:t>
+      <w:proofErr w:type="spellStart"/>
+      <w:r>
+        <w:rPr>
+          <w:rFonts w:ascii="Verdana" w:eastAsia="Verdana" w:hAnsi="Verdana" w:cs="Verdana"/>
+          <w:color w:val="636363"/>
+          <w:sz w:val="19"/>
+          <w:szCs w:val="19"/>
+        </w:rPr>
+        <w:t>Dual</w:t>
+      </w:r>
+      <w:proofErr w:type="spellEnd"/>
+      <w:r>
+        <w:rPr>
+          <w:rFonts w:ascii="Verdana" w:eastAsia="Verdana" w:hAnsi="Verdana" w:cs="Verdana"/>
+          <w:color w:val="636363"/>
+          <w:sz w:val="19"/>
+          <w:szCs w:val="19"/>
+        </w:rPr>
+        <w:t xml:space="preserve"> konverzió</w:t>
       </w:r>
     </w:p>
     <w:p>
@@ -2130,25 +2562,14 @@
           <w:szCs w:val="19"/>
         </w:rPr>
       </w:pPr>
-      <w:proofErr w:type="spellStart"/>
-      <w:r>
-        <w:rPr>
-          <w:rFonts w:ascii="Verdana" w:eastAsia="Verdana" w:hAnsi="Verdana" w:cs="Verdana"/>
-          <w:color w:val="636363"/>
-          <w:sz w:val="19"/>
-          <w:szCs w:val="19"/>
-        </w:rPr>
-        <w:t>Inverter</w:t>
-      </w:r>
-      <w:proofErr w:type="spellEnd"/>
-      <w:r>
-        <w:rPr>
-          <w:rFonts w:ascii="Verdana" w:eastAsia="Verdana" w:hAnsi="Verdana" w:cs="Verdana"/>
-          <w:color w:val="636363"/>
-          <w:sz w:val="19"/>
-          <w:szCs w:val="19"/>
-        </w:rPr>
-        <w:t xml:space="preserve"> folyamatos kapcsolatban</w:t>
+      <w:r>
+        <w:rPr>
+          <w:rFonts w:ascii="Verdana" w:eastAsia="Verdana" w:hAnsi="Verdana" w:cs="Verdana"/>
+          <w:color w:val="636363"/>
+          <w:sz w:val="19"/>
+          <w:szCs w:val="19"/>
+        </w:rPr>
+        <w:t>AC – DC – AC</w:t>
       </w:r>
     </w:p>
     <w:p>
@@ -2172,7 +2593,8 @@
           <w:sz w:val="19"/>
           <w:szCs w:val="19"/>
         </w:rPr>
-        <w:t>van korrekció</w:t>
+        <w:lastRenderedPageBreak/>
+        <w:t>akkumulátor, mint szűrő</w:t>
       </w:r>
     </w:p>
     <w:p>
@@ -2196,7 +2618,7 @@
           <w:sz w:val="19"/>
           <w:szCs w:val="19"/>
         </w:rPr>
-        <w:t>AVR</w:t>
+        <w:t>sok problémát képes kijavítani</w:t>
       </w:r>
     </w:p>
     <w:p>
@@ -2220,7 +2642,110 @@
           <w:sz w:val="19"/>
           <w:szCs w:val="19"/>
         </w:rPr>
-        <w:t>csökkenti az átkapcsolások számát</w:t>
+        <w:t>frekvenciát és feszültséget lehet változtatni</w:t>
+      </w:r>
+    </w:p>
+    <w:p>
+      <w:pPr>
+        <w:pStyle w:val="Listaszerbekezds"/>
+        <w:numPr>
+          <w:ilvl w:val="1"/>
+          <w:numId w:val="8"/>
+        </w:numPr>
+        <w:rPr>
+          <w:rFonts w:ascii="Verdana" w:eastAsia="Verdana" w:hAnsi="Verdana" w:cs="Verdana"/>
+          <w:color w:val="636363"/>
+          <w:sz w:val="19"/>
+          <w:szCs w:val="19"/>
+        </w:rPr>
+      </w:pPr>
+      <w:r>
+        <w:rPr>
+          <w:rFonts w:ascii="Verdana" w:eastAsia="Verdana" w:hAnsi="Verdana" w:cs="Verdana"/>
+          <w:color w:val="636363"/>
+          <w:sz w:val="19"/>
+          <w:szCs w:val="19"/>
+        </w:rPr>
+        <w:t>kapcsolási idő nincs</w:t>
+      </w:r>
+    </w:p>
+    <w:p>
+      <w:pPr>
+        <w:pStyle w:val="Listaszerbekezds"/>
+        <w:numPr>
+          <w:ilvl w:val="1"/>
+          <w:numId w:val="8"/>
+        </w:numPr>
+        <w:rPr>
+          <w:rFonts w:ascii="Verdana" w:eastAsia="Verdana" w:hAnsi="Verdana" w:cs="Verdana"/>
+          <w:color w:val="636363"/>
+          <w:sz w:val="19"/>
+          <w:szCs w:val="19"/>
+        </w:rPr>
+      </w:pPr>
+      <w:r>
+        <w:rPr>
+          <w:rFonts w:ascii="Verdana" w:eastAsia="Verdana" w:hAnsi="Verdana" w:cs="Verdana"/>
+          <w:color w:val="636363"/>
+          <w:sz w:val="19"/>
+          <w:szCs w:val="19"/>
+        </w:rPr>
+        <w:t xml:space="preserve">Kerülőút </w:t>
+      </w:r>
+      <w:proofErr w:type="gramStart"/>
+      <w:r>
+        <w:rPr>
+          <w:rFonts w:ascii="Verdana" w:eastAsia="Verdana" w:hAnsi="Verdana" w:cs="Verdana"/>
+          <w:color w:val="636363"/>
+          <w:sz w:val="19"/>
+          <w:szCs w:val="19"/>
+        </w:rPr>
+        <w:t>használata</w:t>
+      </w:r>
+      <w:proofErr w:type="gramEnd"/>
+      <w:r>
+        <w:rPr>
+          <w:rFonts w:ascii="Verdana" w:eastAsia="Verdana" w:hAnsi="Verdana" w:cs="Verdana"/>
+          <w:color w:val="636363"/>
+          <w:sz w:val="19"/>
+          <w:szCs w:val="19"/>
+        </w:rPr>
+        <w:t xml:space="preserve"> ha esetleg hiba történik az </w:t>
+      </w:r>
+      <w:proofErr w:type="spellStart"/>
+      <w:r>
+        <w:rPr>
+          <w:rFonts w:ascii="Verdana" w:eastAsia="Verdana" w:hAnsi="Verdana" w:cs="Verdana"/>
+          <w:color w:val="636363"/>
+          <w:sz w:val="19"/>
+          <w:szCs w:val="19"/>
+        </w:rPr>
+        <w:t>inverterrel</w:t>
+      </w:r>
+      <w:proofErr w:type="spellEnd"/>
+    </w:p>
+    <w:p>
+      <w:pPr>
+        <w:pStyle w:val="Listaszerbekezds"/>
+        <w:numPr>
+          <w:ilvl w:val="1"/>
+          <w:numId w:val="8"/>
+        </w:numPr>
+        <w:rPr>
+          <w:rFonts w:ascii="Verdana" w:eastAsia="Verdana" w:hAnsi="Verdana" w:cs="Verdana"/>
+          <w:color w:val="636363"/>
+          <w:sz w:val="19"/>
+          <w:szCs w:val="19"/>
+        </w:rPr>
+      </w:pPr>
+      <w:r>
+        <w:rPr>
+          <w:rFonts w:ascii="Verdana" w:eastAsia="Verdana" w:hAnsi="Verdana" w:cs="Verdana"/>
+          <w:color w:val="636363"/>
+          <w:sz w:val="19"/>
+          <w:szCs w:val="19"/>
+        </w:rPr>
+        <w:t>fázis-frekvencia szinkronizálás</w:t>
       </w:r>
     </w:p>
     <w:p>
@@ -2244,7 +2769,7 @@
           <w:sz w:val="19"/>
           <w:szCs w:val="19"/>
         </w:rPr>
-        <w:t>Delta konverzió</w:t>
+        <w:t>Kültéri tápegység</w:t>
       </w:r>
     </w:p>
     <w:p>
@@ -2268,7 +2793,16 @@
           <w:sz w:val="19"/>
           <w:szCs w:val="19"/>
         </w:rPr>
-        <w:t>nincs szükség kapcsolási időre, de lehet.</w:t>
+        <w:t xml:space="preserve">Időjárási különbségek </w:t>
+      </w:r>
+      <w:r>
+        <w:rPr>
+          <w:rFonts w:ascii="Verdana" w:eastAsia="Verdana" w:hAnsi="Verdana" w:cs="Verdana"/>
+          <w:color w:val="636363"/>
+          <w:sz w:val="19"/>
+          <w:szCs w:val="19"/>
+        </w:rPr>
+        <w:t>kiküszöbölésé</w:t>
       </w:r>
     </w:p>
     <w:p>
@@ -2292,7 +2826,7 @@
           <w:sz w:val="19"/>
           <w:szCs w:val="19"/>
         </w:rPr>
-        <w:t>hálózati is kívánt feszültség közti különbség</w:t>
+        <w:t>Zárt egység</w:t>
       </w:r>
     </w:p>
     <w:p>
@@ -2316,19 +2850,8 @@
           <w:sz w:val="19"/>
           <w:szCs w:val="19"/>
         </w:rPr>
-        <w:t xml:space="preserve">csak hiba esetén megy át áram az </w:t>
-      </w:r>
-      <w:proofErr w:type="spellStart"/>
-      <w:r>
-        <w:rPr>
-          <w:rFonts w:ascii="Verdana" w:eastAsia="Verdana" w:hAnsi="Verdana" w:cs="Verdana"/>
-          <w:color w:val="636363"/>
-          <w:sz w:val="19"/>
-          <w:szCs w:val="19"/>
-        </w:rPr>
-        <w:t>inverteren</w:t>
-      </w:r>
-      <w:proofErr w:type="spellEnd"/>
+        <w:t>Energia modul</w:t>
+      </w:r>
     </w:p>
     <w:p>
       <w:pPr>
@@ -2351,396 +2874,6 @@
           <w:sz w:val="19"/>
           <w:szCs w:val="19"/>
         </w:rPr>
-        <w:t>frekvenciát nem befolyásoló</w:t>
-      </w:r>
-    </w:p>
-    <w:p>
-      <w:pPr>
-        <w:pStyle w:val="Listaszerbekezds"/>
-        <w:numPr>
-          <w:ilvl w:val="1"/>
-          <w:numId w:val="8"/>
-        </w:numPr>
-        <w:rPr>
-          <w:rFonts w:ascii="Verdana" w:eastAsia="Verdana" w:hAnsi="Verdana" w:cs="Verdana"/>
-          <w:color w:val="636363"/>
-          <w:sz w:val="19"/>
-          <w:szCs w:val="19"/>
-        </w:rPr>
-      </w:pPr>
-      <w:r>
-        <w:rPr>
-          <w:rFonts w:ascii="Verdana" w:eastAsia="Verdana" w:hAnsi="Verdana" w:cs="Verdana"/>
-          <w:color w:val="636363"/>
-          <w:sz w:val="19"/>
-          <w:szCs w:val="19"/>
-        </w:rPr>
-        <w:t>97% hatékonyság</w:t>
-      </w:r>
-    </w:p>
-    <w:p>
-      <w:pPr>
-        <w:pStyle w:val="Listaszerbekezds"/>
-        <w:numPr>
-          <w:ilvl w:val="0"/>
-          <w:numId w:val="8"/>
-        </w:numPr>
-        <w:rPr>
-          <w:rFonts w:ascii="Verdana" w:eastAsia="Verdana" w:hAnsi="Verdana" w:cs="Verdana"/>
-          <w:color w:val="636363"/>
-          <w:sz w:val="19"/>
-          <w:szCs w:val="19"/>
-        </w:rPr>
-      </w:pPr>
-      <w:proofErr w:type="spellStart"/>
-      <w:r>
-        <w:rPr>
-          <w:rFonts w:ascii="Verdana" w:eastAsia="Verdana" w:hAnsi="Verdana" w:cs="Verdana"/>
-          <w:color w:val="636363"/>
-          <w:sz w:val="19"/>
-          <w:szCs w:val="19"/>
-        </w:rPr>
-        <w:t>Dual</w:t>
-      </w:r>
-      <w:proofErr w:type="spellEnd"/>
-      <w:r>
-        <w:rPr>
-          <w:rFonts w:ascii="Verdana" w:eastAsia="Verdana" w:hAnsi="Verdana" w:cs="Verdana"/>
-          <w:color w:val="636363"/>
-          <w:sz w:val="19"/>
-          <w:szCs w:val="19"/>
-        </w:rPr>
-        <w:t xml:space="preserve"> konverzió</w:t>
-      </w:r>
-    </w:p>
-    <w:p>
-      <w:pPr>
-        <w:pStyle w:val="Listaszerbekezds"/>
-        <w:numPr>
-          <w:ilvl w:val="1"/>
-          <w:numId w:val="8"/>
-        </w:numPr>
-        <w:rPr>
-          <w:rFonts w:ascii="Verdana" w:eastAsia="Verdana" w:hAnsi="Verdana" w:cs="Verdana"/>
-          <w:color w:val="636363"/>
-          <w:sz w:val="19"/>
-          <w:szCs w:val="19"/>
-        </w:rPr>
-      </w:pPr>
-      <w:r>
-        <w:rPr>
-          <w:rFonts w:ascii="Verdana" w:eastAsia="Verdana" w:hAnsi="Verdana" w:cs="Verdana"/>
-          <w:color w:val="636363"/>
-          <w:sz w:val="19"/>
-          <w:szCs w:val="19"/>
-        </w:rPr>
-        <w:t>AC – DC – AC</w:t>
-      </w:r>
-    </w:p>
-    <w:p>
-      <w:pPr>
-        <w:pStyle w:val="Listaszerbekezds"/>
-        <w:numPr>
-          <w:ilvl w:val="1"/>
-          <w:numId w:val="8"/>
-        </w:numPr>
-        <w:rPr>
-          <w:rFonts w:ascii="Verdana" w:eastAsia="Verdana" w:hAnsi="Verdana" w:cs="Verdana"/>
-          <w:color w:val="636363"/>
-          <w:sz w:val="19"/>
-          <w:szCs w:val="19"/>
-        </w:rPr>
-      </w:pPr>
-      <w:r>
-        <w:rPr>
-          <w:rFonts w:ascii="Verdana" w:eastAsia="Verdana" w:hAnsi="Verdana" w:cs="Verdana"/>
-          <w:color w:val="636363"/>
-          <w:sz w:val="19"/>
-          <w:szCs w:val="19"/>
-        </w:rPr>
-        <w:t>akkumulátor, mint szűrő</w:t>
-      </w:r>
-    </w:p>
-    <w:p>
-      <w:pPr>
-        <w:pStyle w:val="Listaszerbekezds"/>
-        <w:numPr>
-          <w:ilvl w:val="1"/>
-          <w:numId w:val="8"/>
-        </w:numPr>
-        <w:rPr>
-          <w:rFonts w:ascii="Verdana" w:eastAsia="Verdana" w:hAnsi="Verdana" w:cs="Verdana"/>
-          <w:color w:val="636363"/>
-          <w:sz w:val="19"/>
-          <w:szCs w:val="19"/>
-        </w:rPr>
-      </w:pPr>
-      <w:r>
-        <w:rPr>
-          <w:rFonts w:ascii="Verdana" w:eastAsia="Verdana" w:hAnsi="Verdana" w:cs="Verdana"/>
-          <w:color w:val="636363"/>
-          <w:sz w:val="19"/>
-          <w:szCs w:val="19"/>
-        </w:rPr>
-        <w:t>sok problémát képes kijavítani</w:t>
-      </w:r>
-    </w:p>
-    <w:p>
-      <w:pPr>
-        <w:pStyle w:val="Listaszerbekezds"/>
-        <w:numPr>
-          <w:ilvl w:val="1"/>
-          <w:numId w:val="8"/>
-        </w:numPr>
-        <w:rPr>
-          <w:rFonts w:ascii="Verdana" w:eastAsia="Verdana" w:hAnsi="Verdana" w:cs="Verdana"/>
-          <w:color w:val="636363"/>
-          <w:sz w:val="19"/>
-          <w:szCs w:val="19"/>
-        </w:rPr>
-      </w:pPr>
-      <w:r>
-        <w:rPr>
-          <w:rFonts w:ascii="Verdana" w:eastAsia="Verdana" w:hAnsi="Verdana" w:cs="Verdana"/>
-          <w:color w:val="636363"/>
-          <w:sz w:val="19"/>
-          <w:szCs w:val="19"/>
-        </w:rPr>
-        <w:t>frekvenciát és feszültséget lehet változtatni</w:t>
-      </w:r>
-    </w:p>
-    <w:p>
-      <w:pPr>
-        <w:pStyle w:val="Listaszerbekezds"/>
-        <w:numPr>
-          <w:ilvl w:val="1"/>
-          <w:numId w:val="8"/>
-        </w:numPr>
-        <w:rPr>
-          <w:rFonts w:ascii="Verdana" w:eastAsia="Verdana" w:hAnsi="Verdana" w:cs="Verdana"/>
-          <w:color w:val="636363"/>
-          <w:sz w:val="19"/>
-          <w:szCs w:val="19"/>
-        </w:rPr>
-      </w:pPr>
-      <w:r>
-        <w:rPr>
-          <w:rFonts w:ascii="Verdana" w:eastAsia="Verdana" w:hAnsi="Verdana" w:cs="Verdana"/>
-          <w:color w:val="636363"/>
-          <w:sz w:val="19"/>
-          <w:szCs w:val="19"/>
-        </w:rPr>
-        <w:t>kapcsolási idő nincs</w:t>
-      </w:r>
-    </w:p>
-    <w:p>
-      <w:pPr>
-        <w:pStyle w:val="Listaszerbekezds"/>
-        <w:numPr>
-          <w:ilvl w:val="1"/>
-          <w:numId w:val="8"/>
-        </w:numPr>
-        <w:rPr>
-          <w:rFonts w:ascii="Verdana" w:eastAsia="Verdana" w:hAnsi="Verdana" w:cs="Verdana"/>
-          <w:color w:val="636363"/>
-          <w:sz w:val="19"/>
-          <w:szCs w:val="19"/>
-        </w:rPr>
-      </w:pPr>
-      <w:r>
-        <w:rPr>
-          <w:rFonts w:ascii="Verdana" w:eastAsia="Verdana" w:hAnsi="Verdana" w:cs="Verdana"/>
-          <w:color w:val="636363"/>
-          <w:sz w:val="19"/>
-          <w:szCs w:val="19"/>
-        </w:rPr>
-        <w:t xml:space="preserve">Kerülőút </w:t>
-      </w:r>
-      <w:proofErr w:type="gramStart"/>
-      <w:r>
-        <w:rPr>
-          <w:rFonts w:ascii="Verdana" w:eastAsia="Verdana" w:hAnsi="Verdana" w:cs="Verdana"/>
-          <w:color w:val="636363"/>
-          <w:sz w:val="19"/>
-          <w:szCs w:val="19"/>
-        </w:rPr>
-        <w:t>használata</w:t>
-      </w:r>
-      <w:proofErr w:type="gramEnd"/>
-      <w:r>
-        <w:rPr>
-          <w:rFonts w:ascii="Verdana" w:eastAsia="Verdana" w:hAnsi="Verdana" w:cs="Verdana"/>
-          <w:color w:val="636363"/>
-          <w:sz w:val="19"/>
-          <w:szCs w:val="19"/>
-        </w:rPr>
-        <w:t xml:space="preserve"> ha esetleg hiba történik az </w:t>
-      </w:r>
-      <w:proofErr w:type="spellStart"/>
-      <w:r>
-        <w:rPr>
-          <w:rFonts w:ascii="Verdana" w:eastAsia="Verdana" w:hAnsi="Verdana" w:cs="Verdana"/>
-          <w:color w:val="636363"/>
-          <w:sz w:val="19"/>
-          <w:szCs w:val="19"/>
-        </w:rPr>
-        <w:t>inverterrel</w:t>
-      </w:r>
-      <w:proofErr w:type="spellEnd"/>
-    </w:p>
-    <w:p>
-      <w:pPr>
-        <w:pStyle w:val="Listaszerbekezds"/>
-        <w:numPr>
-          <w:ilvl w:val="1"/>
-          <w:numId w:val="8"/>
-        </w:numPr>
-        <w:rPr>
-          <w:rFonts w:ascii="Verdana" w:eastAsia="Verdana" w:hAnsi="Verdana" w:cs="Verdana"/>
-          <w:color w:val="636363"/>
-          <w:sz w:val="19"/>
-          <w:szCs w:val="19"/>
-        </w:rPr>
-      </w:pPr>
-      <w:r>
-        <w:rPr>
-          <w:rFonts w:ascii="Verdana" w:eastAsia="Verdana" w:hAnsi="Verdana" w:cs="Verdana"/>
-          <w:color w:val="636363"/>
-          <w:sz w:val="19"/>
-          <w:szCs w:val="19"/>
-        </w:rPr>
-        <w:t>fázis-frekvencia szinkronizálás</w:t>
-      </w:r>
-    </w:p>
-    <w:p>
-      <w:pPr>
-        <w:pStyle w:val="Listaszerbekezds"/>
-        <w:numPr>
-          <w:ilvl w:val="0"/>
-          <w:numId w:val="8"/>
-        </w:numPr>
-        <w:rPr>
-          <w:rFonts w:ascii="Verdana" w:eastAsia="Verdana" w:hAnsi="Verdana" w:cs="Verdana"/>
-          <w:color w:val="636363"/>
-          <w:sz w:val="19"/>
-          <w:szCs w:val="19"/>
-        </w:rPr>
-      </w:pPr>
-      <w:r>
-        <w:rPr>
-          <w:rFonts w:ascii="Verdana" w:eastAsia="Verdana" w:hAnsi="Verdana" w:cs="Verdana"/>
-          <w:color w:val="636363"/>
-          <w:sz w:val="19"/>
-          <w:szCs w:val="19"/>
-        </w:rPr>
-        <w:t>Kültéri tápegység</w:t>
-      </w:r>
-    </w:p>
-    <w:p>
-      <w:pPr>
-        <w:pStyle w:val="Listaszerbekezds"/>
-        <w:numPr>
-          <w:ilvl w:val="1"/>
-          <w:numId w:val="8"/>
-        </w:numPr>
-        <w:rPr>
-          <w:rFonts w:ascii="Verdana" w:eastAsia="Verdana" w:hAnsi="Verdana" w:cs="Verdana"/>
-          <w:color w:val="636363"/>
-          <w:sz w:val="19"/>
-          <w:szCs w:val="19"/>
-        </w:rPr>
-      </w:pPr>
-      <w:r>
-        <w:rPr>
-          <w:rFonts w:ascii="Verdana" w:eastAsia="Verdana" w:hAnsi="Verdana" w:cs="Verdana"/>
-          <w:color w:val="636363"/>
-          <w:sz w:val="19"/>
-          <w:szCs w:val="19"/>
-        </w:rPr>
-        <w:t xml:space="preserve">Időjárási különbségek </w:t>
-      </w:r>
-      <w:proofErr w:type="spellStart"/>
-      <w:r>
-        <w:rPr>
-          <w:rFonts w:ascii="Verdana" w:eastAsia="Verdana" w:hAnsi="Verdana" w:cs="Verdana"/>
-          <w:color w:val="636363"/>
-          <w:sz w:val="19"/>
-          <w:szCs w:val="19"/>
-        </w:rPr>
-        <w:t>kiküszübölése</w:t>
-      </w:r>
-      <w:proofErr w:type="spellEnd"/>
-    </w:p>
-    <w:p>
-      <w:pPr>
-        <w:pStyle w:val="Listaszerbekezds"/>
-        <w:numPr>
-          <w:ilvl w:val="1"/>
-          <w:numId w:val="8"/>
-        </w:numPr>
-        <w:rPr>
-          <w:rFonts w:ascii="Verdana" w:eastAsia="Verdana" w:hAnsi="Verdana" w:cs="Verdana"/>
-          <w:color w:val="636363"/>
-          <w:sz w:val="19"/>
-          <w:szCs w:val="19"/>
-        </w:rPr>
-      </w:pPr>
-      <w:r>
-        <w:rPr>
-          <w:rFonts w:ascii="Verdana" w:eastAsia="Verdana" w:hAnsi="Verdana" w:cs="Verdana"/>
-          <w:color w:val="636363"/>
-          <w:sz w:val="19"/>
-          <w:szCs w:val="19"/>
-        </w:rPr>
-        <w:t>Zárt egység</w:t>
-      </w:r>
-    </w:p>
-    <w:p>
-      <w:pPr>
-        <w:pStyle w:val="Listaszerbekezds"/>
-        <w:numPr>
-          <w:ilvl w:val="1"/>
-          <w:numId w:val="8"/>
-        </w:numPr>
-        <w:rPr>
-          <w:rFonts w:ascii="Verdana" w:eastAsia="Verdana" w:hAnsi="Verdana" w:cs="Verdana"/>
-          <w:color w:val="636363"/>
-          <w:sz w:val="19"/>
-          <w:szCs w:val="19"/>
-        </w:rPr>
-      </w:pPr>
-      <w:r>
-        <w:rPr>
-          <w:rFonts w:ascii="Verdana" w:eastAsia="Verdana" w:hAnsi="Verdana" w:cs="Verdana"/>
-          <w:color w:val="636363"/>
-          <w:sz w:val="19"/>
-          <w:szCs w:val="19"/>
-        </w:rPr>
-        <w:lastRenderedPageBreak/>
-        <w:t>Energia modul</w:t>
-      </w:r>
-    </w:p>
-    <w:p>
-      <w:pPr>
-        <w:pStyle w:val="Listaszerbekezds"/>
-        <w:numPr>
-          <w:ilvl w:val="1"/>
-          <w:numId w:val="8"/>
-        </w:numPr>
-        <w:rPr>
-          <w:rFonts w:ascii="Verdana" w:eastAsia="Verdana" w:hAnsi="Verdana" w:cs="Verdana"/>
-          <w:color w:val="636363"/>
-          <w:sz w:val="19"/>
-          <w:szCs w:val="19"/>
-        </w:rPr>
-      </w:pPr>
-      <w:r>
-        <w:rPr>
-          <w:rFonts w:ascii="Verdana" w:eastAsia="Verdana" w:hAnsi="Verdana" w:cs="Verdana"/>
-          <w:color w:val="636363"/>
-          <w:sz w:val="19"/>
-          <w:szCs w:val="19"/>
-        </w:rPr>
         <w:t>akkumulátorok</w:t>
       </w:r>
     </w:p>
@@ -2782,7 +2915,7 @@
           <w:szCs w:val="19"/>
         </w:rPr>
       </w:pPr>
-      <w:hyperlink r:id="rId5" w:history="1">
+      <w:hyperlink r:id="rId6" w:history="1">
         <w:r>
           <w:rPr>
             <w:rStyle w:val="Hiperhivatkozs"/>
@@ -2803,7 +2936,7 @@
           <w:szCs w:val="19"/>
         </w:rPr>
       </w:pPr>
-      <w:hyperlink r:id="rId6" w:history="1">
+      <w:hyperlink r:id="rId7" w:history="1">
         <w:r>
           <w:rPr>
             <w:rStyle w:val="Hiperhivatkozs"/>
@@ -2874,7 +3007,7 @@
         <w:rFonts w:ascii="Courier New" w:hAnsi="Courier New" w:cs="Courier New" w:hint="default"/>
       </w:rPr>
     </w:lvl>
-    <w:lvl w:ilvl="2" w:tplc="040E0005" w:tentative="1">
+    <w:lvl w:ilvl="2" w:tplc="040E0005">
       <w:start w:val="1"/>
       <w:numFmt w:val="bullet"/>
       <w:lvlText w:val=""/>
@@ -4480,4 +4613,16 @@
     </a:ext>
   </a:extLst>
 </a:theme>
+</file>
+
+<file path=customXml/item1.xml><?xml version="1.0" encoding="utf-8"?>
+<b:Sources xmlns:b="http://schemas.openxmlformats.org/officeDocument/2006/bibliography" xmlns="http://schemas.openxmlformats.org/officeDocument/2006/bibliography" SelectedStyle="\APASixthEditionOfficeOnline.xsl" StyleName="APA" Version="6"/>
+</file>
+
+<file path=customXml/itemProps1.xml><?xml version="1.0" encoding="utf-8"?>
+<ds:datastoreItem xmlns:ds="http://schemas.openxmlformats.org/officeDocument/2006/customXml" ds:itemID="{2474EE12-C563-4277-9264-1E3CE5209EAB}">
+  <ds:schemaRefs>
+    <ds:schemaRef ds:uri="http://schemas.openxmlformats.org/officeDocument/2006/bibliography"/>
+  </ds:schemaRefs>
+</ds:datastoreItem>
 </file>
</xml_diff>